<commit_message>
added results; removed NDP100
</commit_message>
<xml_diff>
--- a/closed/syntiant/systems/SYN9120 Submission Checklist.docx
+++ b/closed/syntiant/systems/SYN9120 Submission Checklist.docx
@@ -385,7 +385,7 @@
               <w:spacing w:line="240" w:lineRule="auto"/>
             </w:pPr>
             <w:r>
-              <w:t>NDP9101</w:t>
+              <w:t>NDP9120</w:t>
             </w:r>
           </w:p>
         </w:tc>
@@ -467,9 +467,6 @@
               </w:pBdr>
               <w:spacing w:line="240" w:lineRule="auto"/>
             </w:pPr>
-            <w:r>
-              <w:t>NDP9120</w:t>
-            </w:r>
           </w:p>
         </w:tc>
         <w:tc>
@@ -495,9 +492,6 @@
               </w:pBdr>
               <w:spacing w:line="240" w:lineRule="auto"/>
             </w:pPr>
-            <w:r>
-              <w:t>KWS</w:t>
-            </w:r>
           </w:p>
         </w:tc>
         <w:tc>
@@ -527,7 +521,6 @@
         </w:tc>
       </w:tr>
     </w:tbl>
-    <w:p/>
     <w:p/>
     <w:p>
       <w:r>
@@ -917,7 +910,6 @@
         </w:numPr>
       </w:pPr>
       <w:r>
-        <w:lastRenderedPageBreak/>
         <w:t>No</w:t>
       </w:r>
     </w:p>
@@ -1177,98 +1169,8 @@
           <w:ilvl w:val="0"/>
           <w:numId w:val="4"/>
         </w:numPr>
-        <w:rPr>
-          <w:b/>
-          <w:bCs/>
-        </w:rPr>
-      </w:pPr>
-      <w:r>
-        <w:rPr>
-          <w:b/>
-          <w:bCs/>
-          <w:noProof/>
-        </w:rPr>
-        <mc:AlternateContent>
-          <mc:Choice Requires="wps">
-            <w:drawing>
-              <wp:anchor distT="0" distB="0" distL="114300" distR="114300" simplePos="0" relativeHeight="251671552" behindDoc="0" locked="0" layoutInCell="1" allowOverlap="1" wp14:anchorId="4052EAA1" wp14:editId="75EA7E87">
-                <wp:simplePos x="0" y="0"/>
-                <wp:positionH relativeFrom="column">
-                  <wp:posOffset>206275</wp:posOffset>
-                </wp:positionH>
-                <wp:positionV relativeFrom="paragraph">
-                  <wp:posOffset>31315</wp:posOffset>
-                </wp:positionV>
-                <wp:extent cx="122588" cy="163229"/>
-                <wp:effectExtent l="25400" t="0" r="42545" b="52705"/>
-                <wp:wrapNone/>
-                <wp:docPr id="8" name="Multiply 8"/>
-                <wp:cNvGraphicFramePr/>
-                <a:graphic xmlns:a="http://schemas.openxmlformats.org/drawingml/2006/main">
-                  <a:graphicData uri="http://schemas.microsoft.com/office/word/2010/wordprocessingShape">
-                    <wps:wsp>
-                      <wps:cNvSpPr/>
-                      <wps:spPr>
-                        <a:xfrm flipH="1">
-                          <a:off x="0" y="0"/>
-                          <a:ext cx="122588" cy="163229"/>
-                        </a:xfrm>
-                        <a:prstGeom prst="mathMultiply">
-                          <a:avLst>
-                            <a:gd name="adj1" fmla="val 10938"/>
-                          </a:avLst>
-                        </a:prstGeom>
-                        <a:solidFill>
-                          <a:sysClr val="windowText" lastClr="000000"/>
-                        </a:solidFill>
-                      </wps:spPr>
-                      <wps:style>
-                        <a:lnRef idx="1">
-                          <a:schemeClr val="accent1"/>
-                        </a:lnRef>
-                        <a:fillRef idx="3">
-                          <a:schemeClr val="accent1"/>
-                        </a:fillRef>
-                        <a:effectRef idx="2">
-                          <a:schemeClr val="accent1"/>
-                        </a:effectRef>
-                        <a:fontRef idx="minor">
-                          <a:schemeClr val="lt1"/>
-                        </a:fontRef>
-                      </wps:style>
-                      <wps:bodyPr rot="0" spcFirstLastPara="0" vertOverflow="overflow" horzOverflow="overflow" vert="horz" wrap="square" lIns="91440" tIns="45720" rIns="91440" bIns="45720" numCol="1" spcCol="0" rtlCol="0" fromWordArt="0" anchor="ctr" anchorCtr="0" forceAA="0" compatLnSpc="1">
-                        <a:prstTxWarp prst="textNoShape">
-                          <a:avLst/>
-                        </a:prstTxWarp>
-                        <a:noAutofit/>
-                      </wps:bodyPr>
-                    </wps:wsp>
-                  </a:graphicData>
-                </a:graphic>
-                <wp14:sizeRelH relativeFrom="margin">
-                  <wp14:pctWidth>0</wp14:pctWidth>
-                </wp14:sizeRelH>
-                <wp14:sizeRelV relativeFrom="margin">
-                  <wp14:pctHeight>0</wp14:pctHeight>
-                </wp14:sizeRelV>
-              </wp:anchor>
-            </w:drawing>
-          </mc:Choice>
-          <mc:Fallback>
-            <w:pict>
-              <v:shape w14:anchorId="67CF2F62" id="Multiply 8" o:spid="_x0000_s1026" style="position:absolute;margin-left:16.25pt;margin-top:2.45pt;width:9.65pt;height:12.85pt;flip:x;z-index:251671552;visibility:visible;mso-wrap-style:square;mso-width-percent:0;mso-height-percent:0;mso-wrap-distance-left:9pt;mso-wrap-distance-top:0;mso-wrap-distance-right:9pt;mso-wrap-distance-bottom:0;mso-position-horizontal:absolute;mso-position-horizontal-relative:text;mso-position-vertical:absolute;mso-position-vertical-relative:text;mso-width-percent:0;mso-height-percent:0;mso-width-relative:margin;mso-height-relative:margin;v-text-anchor:middle" coordsize="122588,163229" o:gfxdata="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" path="m24082,43230l34803,35177,61294,70450,87785,35177r10721,8053l69679,81615r28827,38384l87785,128052,61294,92779,34803,128052,24082,119999,52909,81615,24082,43230xe" fillcolor="windowText" strokecolor="#4579b8 [3044]">
-                <v:shadow on="t" color="black" opacity="22937f" origin=",.5" offset="0,.63889mm"/>
-                <v:path arrowok="t" o:connecttype="custom" o:connectlocs="24082,43230;34803,35177;61294,70450;87785,35177;98506,43230;69679,81615;98506,119999;87785,128052;61294,92779;34803,128052;24082,119999;52909,81615;24082,43230" o:connectangles="0,0,0,0,0,0,0,0,0,0,0,0,0"/>
-              </v:shape>
-            </w:pict>
-          </mc:Fallback>
-        </mc:AlternateContent>
-      </w:r>
-      <w:r>
-        <w:rPr>
-          <w:b/>
-          <w:bCs/>
-        </w:rPr>
+      </w:pPr>
+      <w:r>
         <w:t>INT4</w:t>
       </w:r>
     </w:p>
@@ -1393,7 +1295,7 @@
         <mc:AlternateContent>
           <mc:Choice Requires="wps">
             <w:drawing>
-              <wp:anchor distT="0" distB="0" distL="114300" distR="114300" simplePos="0" relativeHeight="251675648" behindDoc="0" locked="0" layoutInCell="1" allowOverlap="1" wp14:anchorId="28E02831" wp14:editId="6FED4B21">
+              <wp:anchor distT="0" distB="0" distL="114300" distR="114300" simplePos="0" relativeHeight="251675648" behindDoc="0" locked="0" layoutInCell="1" allowOverlap="1" wp14:anchorId="28E02831" wp14:editId="5742E6B1">
                 <wp:simplePos x="0" y="0"/>
                 <wp:positionH relativeFrom="column">
                   <wp:posOffset>221381</wp:posOffset>
@@ -1458,7 +1360,7 @@
           </mc:Choice>
           <mc:Fallback>
             <w:pict>
-              <v:shape w14:anchorId="43A2A918" id="Multiply 10" o:spid="_x0000_s1026" style="position:absolute;margin-left:17.45pt;margin-top:3.4pt;width:9.65pt;height:12.85pt;flip:x;z-index:251675648;visibility:visible;mso-wrap-style:square;mso-width-percent:0;mso-height-percent:0;mso-wrap-distance-left:9pt;mso-wrap-distance-top:0;mso-wrap-distance-right:9pt;mso-wrap-distance-bottom:0;mso-position-horizontal:absolute;mso-position-horizontal-relative:text;mso-position-vertical:absolute;mso-position-vertical-relative:text;mso-width-percent:0;mso-height-percent:0;mso-width-relative:margin;mso-height-relative:margin;v-text-anchor:middle" coordsize="122588,163229" o:gfxdata="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" path="m24082,43230l34803,35177,61294,70450,87785,35177r10721,8053l69679,81615r28827,38384l87785,128052,61294,92779,34803,128052,24082,119999,52909,81615,24082,43230xe" fillcolor="windowText" strokecolor="#4579b8 [3044]">
+              <v:shape w14:anchorId="5CDE0D4B" id="Multiply 10" o:spid="_x0000_s1026" style="position:absolute;margin-left:17.45pt;margin-top:3.4pt;width:9.65pt;height:12.85pt;flip:x;z-index:251675648;visibility:visible;mso-wrap-style:square;mso-width-percent:0;mso-height-percent:0;mso-wrap-distance-left:9pt;mso-wrap-distance-top:0;mso-wrap-distance-right:9pt;mso-wrap-distance-bottom:0;mso-position-horizontal:absolute;mso-position-horizontal-relative:text;mso-position-vertical:absolute;mso-position-vertical-relative:text;mso-width-percent:0;mso-height-percent:0;mso-width-relative:margin;mso-height-relative:margin;v-text-anchor:middle" coordsize="122588,163229" o:gfxdata="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" path="m24082,43230l34803,35177,61294,70450,87785,35177r10721,8053l69679,81615r28827,38384l87785,128052,61294,92779,34803,128052,24082,119999,52909,81615,24082,43230xe" fillcolor="windowText" strokecolor="#4579b8 [3044]">
                 <v:shadow on="t" color="black" opacity="22937f" origin=",.5" offset="0,.63889mm"/>
                 <v:path arrowok="t" o:connecttype="custom" o:connectlocs="24082,43230;34803,35177;61294,70450;87785,35177;98506,43230;69679,81615;98506,119999;87785,128052;61294,92779;34803,128052;24082,119999;52909,81615;24082,43230" o:connectangles="0,0,0,0,0,0,0,0,0,0,0,0,0"/>
               </v:shape>
@@ -1466,6 +1368,25 @@
           </mc:Fallback>
         </mc:AlternateContent>
       </w:r>
+      <w:r>
+        <w:rPr>
+          <w:b/>
+          <w:bCs/>
+        </w:rPr>
+        <w:t>INT16</w:t>
+      </w:r>
+    </w:p>
+    <w:p>
+      <w:pPr>
+        <w:numPr>
+          <w:ilvl w:val="0"/>
+          <w:numId w:val="4"/>
+        </w:numPr>
+        <w:rPr>
+          <w:b/>
+          <w:bCs/>
+        </w:rPr>
+      </w:pPr>
       <w:r>
         <w:rPr>
           <w:b/>
@@ -1475,13 +1396,13 @@
         <mc:AlternateContent>
           <mc:Choice Requires="wps">
             <w:drawing>
-              <wp:anchor distT="0" distB="0" distL="114300" distR="114300" simplePos="0" relativeHeight="251673600" behindDoc="0" locked="0" layoutInCell="1" allowOverlap="1" wp14:anchorId="6E7F9C55" wp14:editId="517029EA">
+              <wp:anchor distT="0" distB="0" distL="114300" distR="114300" simplePos="0" relativeHeight="251673600" behindDoc="0" locked="0" layoutInCell="1" allowOverlap="1" wp14:anchorId="6E7F9C55" wp14:editId="26581764">
                 <wp:simplePos x="0" y="0"/>
                 <wp:positionH relativeFrom="column">
-                  <wp:posOffset>235150</wp:posOffset>
+                  <wp:posOffset>229842</wp:posOffset>
                 </wp:positionH>
                 <wp:positionV relativeFrom="paragraph">
-                  <wp:posOffset>190366</wp:posOffset>
+                  <wp:posOffset>16045</wp:posOffset>
                 </wp:positionV>
                 <wp:extent cx="122588" cy="163229"/>
                 <wp:effectExtent l="25400" t="0" r="42545" b="52705"/>
@@ -1540,7 +1461,7 @@
           </mc:Choice>
           <mc:Fallback>
             <w:pict>
-              <v:shape w14:anchorId="53A79437" id="Multiply 9" o:spid="_x0000_s1026" style="position:absolute;margin-left:18.5pt;margin-top:15pt;width:9.65pt;height:12.85pt;flip:x;z-index:251673600;visibility:visible;mso-wrap-style:square;mso-width-percent:0;mso-height-percent:0;mso-wrap-distance-left:9pt;mso-wrap-distance-top:0;mso-wrap-distance-right:9pt;mso-wrap-distance-bottom:0;mso-position-horizontal:absolute;mso-position-horizontal-relative:text;mso-position-vertical:absolute;mso-position-vertical-relative:text;mso-width-percent:0;mso-height-percent:0;mso-width-relative:margin;mso-height-relative:margin;v-text-anchor:middle" coordsize="122588,163229" o:gfxdata="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" path="m24082,43230l34803,35177,61294,70450,87785,35177r10721,8053l69679,81615r28827,38384l87785,128052,61294,92779,34803,128052,24082,119999,52909,81615,24082,43230xe" fillcolor="windowText" strokecolor="#4579b8 [3044]">
+              <v:shape w14:anchorId="494A5A55" id="Multiply 9" o:spid="_x0000_s1026" style="position:absolute;margin-left:18.1pt;margin-top:1.25pt;width:9.65pt;height:12.85pt;flip:x;z-index:251673600;visibility:visible;mso-wrap-style:square;mso-width-percent:0;mso-height-percent:0;mso-wrap-distance-left:9pt;mso-wrap-distance-top:0;mso-wrap-distance-right:9pt;mso-wrap-distance-bottom:0;mso-position-horizontal:absolute;mso-position-horizontal-relative:text;mso-position-vertical:absolute;mso-position-vertical-relative:text;mso-width-percent:0;mso-height-percent:0;mso-width-relative:margin;mso-height-relative:margin;v-text-anchor:middle" coordsize="122588,163229" o:gfxdata="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" path="m24082,43230l34803,35177,61294,70450,87785,35177r10721,8053l69679,81615r28827,38384l87785,128052,61294,92779,34803,128052,24082,119999,52909,81615,24082,43230xe" fillcolor="windowText" strokecolor="#4579b8 [3044]">
                 <v:shadow on="t" color="black" opacity="22937f" origin=",.5" offset="0,.63889mm"/>
                 <v:path arrowok="t" o:connecttype="custom" o:connectlocs="24082,43230;34803,35177;61294,70450;87785,35177;98506,43230;69679,81615;98506,119999;87785,128052;61294,92779;34803,128052;24082,119999;52909,81615;24082,43230" o:connectangles="0,0,0,0,0,0,0,0,0,0,0,0,0"/>
               </v:shape>
@@ -1553,7 +1474,111 @@
           <w:b/>
           <w:bCs/>
         </w:rPr>
-        <w:t>INT16</w:t>
+        <w:t>UINT8</w:t>
+      </w:r>
+    </w:p>
+    <w:p>
+      <w:pPr>
+        <w:numPr>
+          <w:ilvl w:val="0"/>
+          <w:numId w:val="4"/>
+        </w:numPr>
+      </w:pPr>
+      <w:r>
+        <w:t>UINT16</w:t>
+      </w:r>
+    </w:p>
+    <w:p>
+      <w:pPr>
+        <w:numPr>
+          <w:ilvl w:val="0"/>
+          <w:numId w:val="4"/>
+        </w:numPr>
+      </w:pPr>
+      <w:r>
+        <w:rPr>
+          <w:b/>
+          <w:bCs/>
+          <w:noProof/>
+        </w:rPr>
+        <mc:AlternateContent>
+          <mc:Choice Requires="wps">
+            <w:drawing>
+              <wp:anchor distT="0" distB="0" distL="114300" distR="114300" simplePos="0" relativeHeight="251706368" behindDoc="0" locked="0" layoutInCell="1" allowOverlap="1" wp14:anchorId="1D677547" wp14:editId="5B02184E">
+                <wp:simplePos x="0" y="0"/>
+                <wp:positionH relativeFrom="column">
+                  <wp:posOffset>233045</wp:posOffset>
+                </wp:positionH>
+                <wp:positionV relativeFrom="paragraph">
+                  <wp:posOffset>201295</wp:posOffset>
+                </wp:positionV>
+                <wp:extent cx="122555" cy="163195"/>
+                <wp:effectExtent l="25400" t="0" r="42545" b="52705"/>
+                <wp:wrapNone/>
+                <wp:docPr id="1" name="Multiply 1"/>
+                <wp:cNvGraphicFramePr/>
+                <a:graphic xmlns:a="http://schemas.openxmlformats.org/drawingml/2006/main">
+                  <a:graphicData uri="http://schemas.microsoft.com/office/word/2010/wordprocessingShape">
+                    <wps:wsp>
+                      <wps:cNvSpPr/>
+                      <wps:spPr>
+                        <a:xfrm flipH="1">
+                          <a:off x="0" y="0"/>
+                          <a:ext cx="122555" cy="163195"/>
+                        </a:xfrm>
+                        <a:prstGeom prst="mathMultiply">
+                          <a:avLst>
+                            <a:gd name="adj1" fmla="val 10938"/>
+                          </a:avLst>
+                        </a:prstGeom>
+                        <a:solidFill>
+                          <a:sysClr val="windowText" lastClr="000000"/>
+                        </a:solidFill>
+                      </wps:spPr>
+                      <wps:style>
+                        <a:lnRef idx="1">
+                          <a:schemeClr val="accent1"/>
+                        </a:lnRef>
+                        <a:fillRef idx="3">
+                          <a:schemeClr val="accent1"/>
+                        </a:fillRef>
+                        <a:effectRef idx="2">
+                          <a:schemeClr val="accent1"/>
+                        </a:effectRef>
+                        <a:fontRef idx="minor">
+                          <a:schemeClr val="lt1"/>
+                        </a:fontRef>
+                      </wps:style>
+                      <wps:bodyPr rot="0" spcFirstLastPara="0" vertOverflow="overflow" horzOverflow="overflow" vert="horz" wrap="square" lIns="91440" tIns="45720" rIns="91440" bIns="45720" numCol="1" spcCol="0" rtlCol="0" fromWordArt="0" anchor="ctr" anchorCtr="0" forceAA="0" compatLnSpc="1">
+                        <a:prstTxWarp prst="textNoShape">
+                          <a:avLst/>
+                        </a:prstTxWarp>
+                        <a:noAutofit/>
+                      </wps:bodyPr>
+                    </wps:wsp>
+                  </a:graphicData>
+                </a:graphic>
+                <wp14:sizeRelH relativeFrom="margin">
+                  <wp14:pctWidth>0</wp14:pctWidth>
+                </wp14:sizeRelH>
+                <wp14:sizeRelV relativeFrom="margin">
+                  <wp14:pctHeight>0</wp14:pctHeight>
+                </wp14:sizeRelV>
+              </wp:anchor>
+            </w:drawing>
+          </mc:Choice>
+          <mc:Fallback>
+            <w:pict>
+              <v:shape w14:anchorId="5BEF4C20" id="Multiply 1" o:spid="_x0000_s1026" style="position:absolute;margin-left:18.35pt;margin-top:15.85pt;width:9.65pt;height:12.85pt;flip:x;z-index:251706368;visibility:visible;mso-wrap-style:square;mso-width-percent:0;mso-height-percent:0;mso-wrap-distance-left:9pt;mso-wrap-distance-top:0;mso-wrap-distance-right:9pt;mso-wrap-distance-bottom:0;mso-position-horizontal:absolute;mso-position-horizontal-relative:text;mso-position-vertical:absolute;mso-position-vertical-relative:text;mso-width-percent:0;mso-height-percent:0;mso-width-relative:margin;mso-height-relative:margin;v-text-anchor:middle" coordsize="122555,163195" o:gfxdata="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" path="m24075,43220l34794,35171,61278,70436,87761,35171r10719,8049l69660,81598r28820,38377l87761,128024,61278,92759,34794,128024,24075,119975,52895,81598,24075,43220xe" fillcolor="windowText" strokecolor="#4579b8 [3044]">
+                <v:shadow on="t" color="black" opacity="22937f" origin=",.5" offset="0,.63889mm"/>
+                <v:path arrowok="t" o:connecttype="custom" o:connectlocs="24075,43220;34794,35171;61278,70436;87761,35171;98480,43220;69660,81598;98480,119975;87761,128024;61278,92759;34794,128024;24075,119975;52895,81598;24075,43220" o:connectangles="0,0,0,0,0,0,0,0,0,0,0,0,0"/>
+              </v:shape>
+            </w:pict>
+          </mc:Fallback>
+        </mc:AlternateContent>
+      </w:r>
+      <w:r>
+        <w:t>FP11</w:t>
       </w:r>
     </w:p>
     <w:p>
@@ -1572,39 +1597,6 @@
           <w:b/>
           <w:bCs/>
         </w:rPr>
-        <w:t>UINT8</w:t>
-      </w:r>
-    </w:p>
-    <w:p>
-      <w:pPr>
-        <w:numPr>
-          <w:ilvl w:val="0"/>
-          <w:numId w:val="4"/>
-        </w:numPr>
-      </w:pPr>
-      <w:r>
-        <w:t>UINT16</w:t>
-      </w:r>
-    </w:p>
-    <w:p>
-      <w:pPr>
-        <w:numPr>
-          <w:ilvl w:val="0"/>
-          <w:numId w:val="4"/>
-        </w:numPr>
-      </w:pPr>
-      <w:r>
-        <w:t>FP11</w:t>
-      </w:r>
-    </w:p>
-    <w:p>
-      <w:pPr>
-        <w:numPr>
-          <w:ilvl w:val="0"/>
-          <w:numId w:val="4"/>
-        </w:numPr>
-      </w:pPr>
-      <w:r>
         <w:t>FP16</w:t>
       </w:r>
     </w:p>
@@ -1897,7 +1889,6 @@
         </w:numPr>
       </w:pPr>
       <w:r>
-        <w:lastRenderedPageBreak/>
         <w:t>Pruning</w:t>
       </w:r>
     </w:p>
@@ -1909,6 +1900,7 @@
         </w:numPr>
       </w:pPr>
       <w:r>
+        <w:lastRenderedPageBreak/>
         <w:t>Modifying weights during the timed portion of an inference run</w:t>
       </w:r>
     </w:p>
@@ -2496,86 +2488,6 @@
           <w:numId w:val="7"/>
         </w:numPr>
       </w:pPr>
-      <w:r>
-        <w:rPr>
-          <w:noProof/>
-        </w:rPr>
-        <mc:AlternateContent>
-          <mc:Choice Requires="wps">
-            <w:drawing>
-              <wp:anchor distT="0" distB="0" distL="114300" distR="114300" simplePos="0" relativeHeight="251700224" behindDoc="0" locked="0" layoutInCell="1" allowOverlap="1" wp14:anchorId="05498E27" wp14:editId="5F226F7D">
-                <wp:simplePos x="0" y="0"/>
-                <wp:positionH relativeFrom="column">
-                  <wp:posOffset>220820</wp:posOffset>
-                </wp:positionH>
-                <wp:positionV relativeFrom="paragraph">
-                  <wp:posOffset>27560</wp:posOffset>
-                </wp:positionV>
-                <wp:extent cx="158360" cy="153252"/>
-                <wp:effectExtent l="12700" t="0" r="19685" b="50165"/>
-                <wp:wrapNone/>
-                <wp:docPr id="22" name="Multiply 22"/>
-                <wp:cNvGraphicFramePr/>
-                <a:graphic xmlns:a="http://schemas.openxmlformats.org/drawingml/2006/main">
-                  <a:graphicData uri="http://schemas.microsoft.com/office/word/2010/wordprocessingShape">
-                    <wps:wsp>
-                      <wps:cNvSpPr/>
-                      <wps:spPr>
-                        <a:xfrm flipV="1">
-                          <a:off x="0" y="0"/>
-                          <a:ext cx="158360" cy="153252"/>
-                        </a:xfrm>
-                        <a:prstGeom prst="mathMultiply">
-                          <a:avLst>
-                            <a:gd name="adj1" fmla="val 10938"/>
-                          </a:avLst>
-                        </a:prstGeom>
-                        <a:solidFill>
-                          <a:sysClr val="windowText" lastClr="000000"/>
-                        </a:solidFill>
-                      </wps:spPr>
-                      <wps:style>
-                        <a:lnRef idx="1">
-                          <a:schemeClr val="accent1"/>
-                        </a:lnRef>
-                        <a:fillRef idx="3">
-                          <a:schemeClr val="accent1"/>
-                        </a:fillRef>
-                        <a:effectRef idx="2">
-                          <a:schemeClr val="accent1"/>
-                        </a:effectRef>
-                        <a:fontRef idx="minor">
-                          <a:schemeClr val="lt1"/>
-                        </a:fontRef>
-                      </wps:style>
-                      <wps:bodyPr rot="0" spcFirstLastPara="0" vertOverflow="overflow" horzOverflow="overflow" vert="horz" wrap="square" lIns="91440" tIns="45720" rIns="91440" bIns="45720" numCol="1" spcCol="0" rtlCol="0" fromWordArt="0" anchor="ctr" anchorCtr="0" forceAA="0" compatLnSpc="1">
-                        <a:prstTxWarp prst="textNoShape">
-                          <a:avLst/>
-                        </a:prstTxWarp>
-                        <a:noAutofit/>
-                      </wps:bodyPr>
-                    </wps:wsp>
-                  </a:graphicData>
-                </a:graphic>
-                <wp14:sizeRelH relativeFrom="margin">
-                  <wp14:pctWidth>0</wp14:pctWidth>
-                </wp14:sizeRelH>
-                <wp14:sizeRelV relativeFrom="margin">
-                  <wp14:pctHeight>0</wp14:pctHeight>
-                </wp14:sizeRelV>
-              </wp:anchor>
-            </w:drawing>
-          </mc:Choice>
-          <mc:Fallback>
-            <w:pict>
-              <v:shape w14:anchorId="73476E2F" id="Multiply 22" o:spid="_x0000_s1026" style="position:absolute;margin-left:17.4pt;margin-top:2.15pt;width:12.45pt;height:12.05pt;flip:y;z-index:251700224;visibility:visible;mso-wrap-style:square;mso-width-percent:0;mso-height-percent:0;mso-wrap-distance-left:9pt;mso-wrap-distance-top:0;mso-wrap-distance-right:9pt;mso-wrap-distance-bottom:0;mso-position-horizontal:absolute;mso-position-horizontal-relative:text;mso-position-vertical:absolute;mso-position-vertical-relative:text;mso-width-percent:0;mso-height-percent:0;mso-width-relative:margin;mso-height-relative:margin;v-text-anchor:middle" coordsize="158360,153252" o:gfxdata="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" path="m32206,42830l43863,30784,79180,64963,114497,30784r11657,12046l91232,76626r34922,33796l114497,122468,79180,88289,43863,122468,32206,110422,67128,76626,32206,42830xe" fillcolor="windowText" strokecolor="#4579b8 [3044]">
-                <v:shadow on="t" color="black" opacity="22937f" origin=",.5" offset="0,.63889mm"/>
-                <v:path arrowok="t" o:connecttype="custom" o:connectlocs="32206,42830;43863,30784;79180,64963;114497,30784;126154,42830;91232,76626;126154,110422;114497,122468;79180,88289;43863,122468;32206,110422;67128,76626;32206,42830" o:connectangles="0,0,0,0,0,0,0,0,0,0,0,0,0"/>
-              </v:shape>
-            </w:pict>
-          </mc:Fallback>
-        </mc:AlternateContent>
-      </w:r>
       <w:r>
         <w:t>Scripts that set up and execute each system implementation tested</w:t>
       </w:r>

</xml_diff>